<commit_message>
Menambahkan Tombol Insert Project dan PO, dan Memperbarui Form BAST
</commit_message>
<xml_diff>
--- a/public/templates/bast.docx
+++ b/public/templates/bast.docx
@@ -308,6 +308,7 @@
         <w:rPr>
           <w:sz w:val="20"/>
           <w:szCs w:val="20"/>
+          <w:lang w:val="id-ID"/>
         </w:rPr>
       </w:pPr>
       <w:r>
@@ -331,6 +332,14 @@
         </w:rPr>
         <w:tab/>
         <w:t>:</w:t>
+      </w:r>
+      <w:r>
+        <w:rPr>
+          <w:sz w:val="20"/>
+          <w:szCs w:val="20"/>
+          <w:lang w:val="id-ID"/>
+        </w:rPr>
+        <w:t xml:space="preserve"> ${project}</w:t>
       </w:r>
     </w:p>
     <w:p>
@@ -341,6 +350,7 @@
           <w:sz w:val="20"/>
           <w:szCs w:val="20"/>
           <w:highlight w:val="white"/>
+          <w:lang w:val="id-ID"/>
         </w:rPr>
       </w:pPr>
       <w:r>
@@ -370,6 +380,16 @@
         </w:rPr>
         <w:tab/>
         <w:t xml:space="preserve">: </w:t>
+      </w:r>
+      <w:r>
+        <w:rPr>
+          <w:color w:val="1F1F1F"/>
+          <w:sz w:val="20"/>
+          <w:szCs w:val="20"/>
+          <w:highlight w:val="white"/>
+          <w:lang w:val="id-ID"/>
+        </w:rPr>
+        <w:t>${no_po}</w:t>
       </w:r>
     </w:p>
     <w:p>

</xml_diff>